<commit_message>
modification de la documentation
</commit_message>
<xml_diff>
--- a/Documentations/Application portage des repas.docx
+++ b/Documentations/Application portage des repas.docx
@@ -11,13 +11,270 @@
         <w:t>Application portage des repas</w:t>
       </w:r>
     </w:p>
+    <w:sdt>
+      <w:sdtPr>
+        <w:rPr>
+          <w:rFonts w:asciiTheme="minorHAnsi" w:eastAsiaTheme="minorHAnsi" w:hAnsiTheme="minorHAnsi" w:cstheme="minorBidi"/>
+          <w:color w:val="auto"/>
+          <w:sz w:val="22"/>
+          <w:szCs w:val="22"/>
+          <w:lang w:eastAsia="en-US"/>
+        </w:rPr>
+        <w:id w:val="-1332910583"/>
+        <w:docPartObj>
+          <w:docPartGallery w:val="Table of Contents"/>
+          <w:docPartUnique/>
+        </w:docPartObj>
+      </w:sdtPr>
+      <w:sdtEndPr>
+        <w:rPr>
+          <w:b/>
+          <w:bCs/>
+        </w:rPr>
+      </w:sdtEndPr>
+      <w:sdtContent>
+        <w:p>
+          <w:pPr>
+            <w:pStyle w:val="En-ttedetabledesmatires"/>
+          </w:pPr>
+          <w:r>
+            <w:t>Table des matières</w:t>
+          </w:r>
+        </w:p>
+        <w:p>
+          <w:pPr>
+            <w:pStyle w:val="TM1"/>
+            <w:tabs>
+              <w:tab w:val="right" w:leader="dot" w:pos="9062"/>
+            </w:tabs>
+            <w:rPr>
+              <w:noProof/>
+            </w:rPr>
+          </w:pPr>
+          <w:r>
+            <w:fldChar w:fldCharType="begin"/>
+          </w:r>
+          <w:r>
+            <w:instrText xml:space="preserve"> TOC \o "1-3" \h \z \u </w:instrText>
+          </w:r>
+          <w:r>
+            <w:fldChar w:fldCharType="separate"/>
+          </w:r>
+          <w:hyperlink w:anchor="_Toc34301946" w:history="1">
+            <w:r>
+              <w:rPr>
+                <w:rStyle w:val="Lienhypertexte"/>
+                <w:noProof/>
+              </w:rPr>
+              <w:t>Créer une personne</w:t>
+            </w:r>
+            <w:r>
+              <w:rPr>
+                <w:noProof/>
+                <w:webHidden/>
+              </w:rPr>
+              <w:tab/>
+            </w:r>
+            <w:r>
+              <w:rPr>
+                <w:noProof/>
+                <w:webHidden/>
+              </w:rPr>
+              <w:fldChar w:fldCharType="begin"/>
+            </w:r>
+            <w:r>
+              <w:rPr>
+                <w:noProof/>
+                <w:webHidden/>
+              </w:rPr>
+              <w:instrText xml:space="preserve"> PAGEREF _Toc34301946 \h </w:instrText>
+            </w:r>
+            <w:r>
+              <w:rPr>
+                <w:noProof/>
+                <w:webHidden/>
+              </w:rPr>
+            </w:r>
+            <w:r>
+              <w:rPr>
+                <w:noProof/>
+                <w:webHidden/>
+              </w:rPr>
+              <w:fldChar w:fldCharType="separate"/>
+            </w:r>
+            <w:r>
+              <w:rPr>
+                <w:noProof/>
+                <w:webHidden/>
+              </w:rPr>
+              <w:t>1</w:t>
+            </w:r>
+            <w:r>
+              <w:rPr>
+                <w:noProof/>
+                <w:webHidden/>
+              </w:rPr>
+              <w:fldChar w:fldCharType="end"/>
+            </w:r>
+          </w:hyperlink>
+        </w:p>
+        <w:p>
+          <w:pPr>
+            <w:pStyle w:val="TM1"/>
+            <w:tabs>
+              <w:tab w:val="right" w:leader="dot" w:pos="9062"/>
+            </w:tabs>
+            <w:rPr>
+              <w:noProof/>
+            </w:rPr>
+          </w:pPr>
+          <w:hyperlink w:anchor="_Toc34301947" w:history="1">
+            <w:r>
+              <w:rPr>
+                <w:rStyle w:val="Lienhypertexte"/>
+                <w:noProof/>
+              </w:rPr>
+              <w:t>Lister les tournées</w:t>
+            </w:r>
+            <w:r>
+              <w:rPr>
+                <w:noProof/>
+                <w:webHidden/>
+              </w:rPr>
+              <w:tab/>
+            </w:r>
+            <w:r>
+              <w:rPr>
+                <w:noProof/>
+                <w:webHidden/>
+              </w:rPr>
+              <w:fldChar w:fldCharType="begin"/>
+            </w:r>
+            <w:r>
+              <w:rPr>
+                <w:noProof/>
+                <w:webHidden/>
+              </w:rPr>
+              <w:instrText xml:space="preserve"> PAGEREF _Toc34301947 \h </w:instrText>
+            </w:r>
+            <w:r>
+              <w:rPr>
+                <w:noProof/>
+                <w:webHidden/>
+              </w:rPr>
+            </w:r>
+            <w:r>
+              <w:rPr>
+                <w:noProof/>
+                <w:webHidden/>
+              </w:rPr>
+              <w:fldChar w:fldCharType="separate"/>
+            </w:r>
+            <w:r>
+              <w:rPr>
+                <w:noProof/>
+                <w:webHidden/>
+              </w:rPr>
+              <w:t>2</w:t>
+            </w:r>
+            <w:r>
+              <w:rPr>
+                <w:noProof/>
+                <w:webHidden/>
+              </w:rPr>
+              <w:fldChar w:fldCharType="end"/>
+            </w:r>
+          </w:hyperlink>
+        </w:p>
+        <w:p>
+          <w:pPr>
+            <w:pStyle w:val="TM1"/>
+            <w:tabs>
+              <w:tab w:val="right" w:leader="dot" w:pos="9062"/>
+            </w:tabs>
+            <w:rPr>
+              <w:noProof/>
+            </w:rPr>
+          </w:pPr>
+          <w:hyperlink w:anchor="_Toc34301948" w:history="1">
+            <w:r>
+              <w:rPr>
+                <w:rStyle w:val="Lienhypertexte"/>
+                <w:noProof/>
+              </w:rPr>
+              <w:t>Créer un compte de facturation</w:t>
+            </w:r>
+            <w:r>
+              <w:rPr>
+                <w:noProof/>
+                <w:webHidden/>
+              </w:rPr>
+              <w:tab/>
+            </w:r>
+            <w:r>
+              <w:rPr>
+                <w:noProof/>
+                <w:webHidden/>
+              </w:rPr>
+              <w:fldChar w:fldCharType="begin"/>
+            </w:r>
+            <w:r>
+              <w:rPr>
+                <w:noProof/>
+                <w:webHidden/>
+              </w:rPr>
+              <w:instrText xml:space="preserve"> PAGEREF _Toc34301948 \h </w:instrText>
+            </w:r>
+            <w:r>
+              <w:rPr>
+                <w:noProof/>
+                <w:webHidden/>
+              </w:rPr>
+            </w:r>
+            <w:r>
+              <w:rPr>
+                <w:noProof/>
+                <w:webHidden/>
+              </w:rPr>
+              <w:fldChar w:fldCharType="separate"/>
+            </w:r>
+            <w:r>
+              <w:rPr>
+                <w:noProof/>
+                <w:webHidden/>
+              </w:rPr>
+              <w:t>3</w:t>
+            </w:r>
+            <w:r>
+              <w:rPr>
+                <w:noProof/>
+                <w:webHidden/>
+              </w:rPr>
+              <w:fldChar w:fldCharType="end"/>
+            </w:r>
+          </w:hyperlink>
+        </w:p>
+        <w:p>
+          <w:r>
+            <w:rPr>
+              <w:b/>
+              <w:bCs/>
+            </w:rPr>
+            <w:fldChar w:fldCharType="end"/>
+          </w:r>
+        </w:p>
+      </w:sdtContent>
+    </w:sdt>
+    <w:p/>
     <w:p>
       <w:pPr>
         <w:pStyle w:val="Titre1"/>
       </w:pPr>
+      <w:bookmarkStart w:id="0" w:name="_Toc34301946"/>
       <w:r>
         <w:t>Créer une personne</w:t>
       </w:r>
+      <w:bookmarkEnd w:id="0"/>
     </w:p>
     <w:p>
       <w:pPr>
@@ -72,7 +329,7 @@
                     <pic:cNvPicPr/>
                   </pic:nvPicPr>
                   <pic:blipFill>
-                    <a:blip r:embed="rId5"/>
+                    <a:blip r:embed="rId6"/>
                     <a:stretch>
                       <a:fillRect/>
                     </a:stretch>
@@ -138,7 +395,7 @@
                     <pic:cNvPicPr/>
                   </pic:nvPicPr>
                   <pic:blipFill>
-                    <a:blip r:embed="rId6">
+                    <a:blip r:embed="rId7">
                       <a:extLst>
                         <a:ext uri="{28A0092B-C50C-407E-A947-70E740481C1C}">
                           <a14:useLocalDpi xmlns:a14="http://schemas.microsoft.com/office/drawing/2010/main" val="0"/>
@@ -200,6 +457,200 @@
     <w:p/>
     <w:p>
       <w:pPr>
+        <w:pStyle w:val="Titre1"/>
+      </w:pPr>
+      <w:r>
+        <w:lastRenderedPageBreak/>
+        <w:t>Créer un menu</w:t>
+      </w:r>
+    </w:p>
+    <w:p>
+      <w:pPr>
+        <w:pStyle w:val="Paragraphedeliste"/>
+        <w:numPr>
+          <w:ilvl w:val="0"/>
+          <w:numId w:val="1"/>
+        </w:numPr>
+      </w:pPr>
+      <w:r>
+        <w:t xml:space="preserve">Cliquez sur l’onglet </w:t>
+      </w:r>
+      <w:r>
+        <w:rPr>
+          <w:b/>
+          <w:bCs/>
+        </w:rPr>
+        <w:t>Menus</w:t>
+      </w:r>
+      <w:r>
+        <w:t xml:space="preserve">, puis sur l’option </w:t>
+      </w:r>
+      <w:r>
+        <w:rPr>
+          <w:b/>
+          <w:bCs/>
+        </w:rPr>
+        <w:t>Créer</w:t>
+      </w:r>
+    </w:p>
+    <w:p>
+      <w:pPr>
+        <w:pStyle w:val="Paragraphedeliste"/>
+      </w:pPr>
+      <w:r>
+        <w:rPr>
+          <w:noProof/>
+        </w:rPr>
+        <w:drawing>
+          <wp:inline distT="0" distB="0" distL="0" distR="0" wp14:anchorId="2D5B5AE1" wp14:editId="172728CE">
+            <wp:extent cx="1276350" cy="1657350"/>
+            <wp:effectExtent l="0" t="0" r="0" b="0"/>
+            <wp:docPr id="9" name="Image 9"/>
+            <wp:cNvGraphicFramePr>
+              <a:graphicFrameLocks xmlns:a="http://schemas.openxmlformats.org/drawingml/2006/main" noChangeAspect="1"/>
+            </wp:cNvGraphicFramePr>
+            <a:graphic xmlns:a="http://schemas.openxmlformats.org/drawingml/2006/main">
+              <a:graphicData uri="http://schemas.openxmlformats.org/drawingml/2006/picture">
+                <pic:pic xmlns:pic="http://schemas.openxmlformats.org/drawingml/2006/picture">
+                  <pic:nvPicPr>
+                    <pic:cNvPr id="1" name=""/>
+                    <pic:cNvPicPr/>
+                  </pic:nvPicPr>
+                  <pic:blipFill>
+                    <a:blip r:embed="rId8"/>
+                    <a:stretch>
+                      <a:fillRect/>
+                    </a:stretch>
+                  </pic:blipFill>
+                  <pic:spPr>
+                    <a:xfrm>
+                      <a:off x="0" y="0"/>
+                      <a:ext cx="1276350" cy="1657350"/>
+                    </a:xfrm>
+                    <a:prstGeom prst="rect">
+                      <a:avLst/>
+                    </a:prstGeom>
+                  </pic:spPr>
+                </pic:pic>
+              </a:graphicData>
+            </a:graphic>
+          </wp:inline>
+        </w:drawing>
+      </w:r>
+    </w:p>
+    <w:p>
+      <w:pPr>
+        <w:pStyle w:val="Paragraphedeliste"/>
+        <w:numPr>
+          <w:ilvl w:val="0"/>
+          <w:numId w:val="1"/>
+        </w:numPr>
+      </w:pPr>
+      <w:r>
+        <w:t>Remplissez les champs</w:t>
+      </w:r>
+    </w:p>
+    <w:p>
+      <w:pPr>
+        <w:pStyle w:val="Paragraphedeliste"/>
+      </w:pPr>
+      <w:r>
+        <w:rPr>
+          <w:noProof/>
+        </w:rPr>
+        <w:drawing>
+          <wp:inline distT="0" distB="0" distL="0" distR="0">
+            <wp:extent cx="6029325" cy="4593771"/>
+            <wp:effectExtent l="0" t="0" r="0" b="0"/>
+            <wp:docPr id="2" name="Image 2"/>
+            <wp:cNvGraphicFramePr>
+              <a:graphicFrameLocks xmlns:a="http://schemas.openxmlformats.org/drawingml/2006/main" noChangeAspect="1"/>
+            </wp:cNvGraphicFramePr>
+            <a:graphic xmlns:a="http://schemas.openxmlformats.org/drawingml/2006/main">
+              <a:graphicData uri="http://schemas.openxmlformats.org/drawingml/2006/picture">
+                <pic:pic xmlns:pic="http://schemas.openxmlformats.org/drawingml/2006/picture">
+                  <pic:nvPicPr>
+                    <pic:cNvPr id="2" name="creer_un_menu.png"/>
+                    <pic:cNvPicPr/>
+                  </pic:nvPicPr>
+                  <pic:blipFill>
+                    <a:blip r:embed="rId9">
+                      <a:extLst>
+                        <a:ext uri="{28A0092B-C50C-407E-A947-70E740481C1C}">
+                          <a14:useLocalDpi xmlns:a14="http://schemas.microsoft.com/office/drawing/2010/main" val="0"/>
+                        </a:ext>
+                      </a:extLst>
+                    </a:blip>
+                    <a:stretch>
+                      <a:fillRect/>
+                    </a:stretch>
+                  </pic:blipFill>
+                  <pic:spPr>
+                    <a:xfrm>
+                      <a:off x="0" y="0"/>
+                      <a:ext cx="6106032" cy="4652214"/>
+                    </a:xfrm>
+                    <a:prstGeom prst="rect">
+                      <a:avLst/>
+                    </a:prstGeom>
+                  </pic:spPr>
+                </pic:pic>
+              </a:graphicData>
+            </a:graphic>
+          </wp:inline>
+        </w:drawing>
+      </w:r>
+    </w:p>
+    <w:p>
+      <w:pPr>
+        <w:pStyle w:val="Paragraphedeliste"/>
+      </w:pPr>
+    </w:p>
+    <w:p>
+      <w:pPr>
+        <w:pStyle w:val="Paragraphedeliste"/>
+        <w:numPr>
+          <w:ilvl w:val="0"/>
+          <w:numId w:val="1"/>
+        </w:numPr>
+      </w:pPr>
+      <w:r>
+        <w:t xml:space="preserve">Cliquez sur le bouton </w:t>
+      </w:r>
+      <w:r>
+        <w:rPr>
+          <w:b/>
+          <w:bCs/>
+        </w:rPr>
+        <w:t>Valider</w:t>
+      </w:r>
+      <w:r>
+        <w:t xml:space="preserve"> pour enregistrer l</w:t>
+      </w:r>
+      <w:r>
+        <w:t xml:space="preserve">e menu </w:t>
+      </w:r>
+      <w:bookmarkStart w:id="1" w:name="_GoBack"/>
+      <w:bookmarkEnd w:id="1"/>
+      <w:r>
+        <w:t xml:space="preserve">ou sur le bouton </w:t>
+      </w:r>
+      <w:r>
+        <w:rPr>
+          <w:b/>
+          <w:bCs/>
+        </w:rPr>
+        <w:t>Fermer</w:t>
+      </w:r>
+      <w:r>
+        <w:t xml:space="preserve"> pour annuler la création d</w:t>
+      </w:r>
+      <w:r>
+        <w:t>u menu</w:t>
+      </w:r>
+    </w:p>
+    <w:p>
+      <w:pPr>
         <w:rPr>
           <w:rFonts w:asciiTheme="majorHAnsi" w:eastAsiaTheme="majorEastAsia" w:hAnsiTheme="majorHAnsi" w:cstheme="majorBidi"/>
           <w:color w:val="2F5496" w:themeColor="accent1" w:themeShade="BF"/>
@@ -215,10 +666,12 @@
       <w:pPr>
         <w:pStyle w:val="Titre1"/>
       </w:pPr>
+      <w:bookmarkStart w:id="2" w:name="_Toc34301947"/>
       <w:r>
         <w:lastRenderedPageBreak/>
         <w:t>Lister les tournées</w:t>
       </w:r>
+      <w:bookmarkEnd w:id="2"/>
     </w:p>
     <w:p>
       <w:pPr>
@@ -273,7 +726,7 @@
                     <pic:cNvPicPr/>
                   </pic:nvPicPr>
                   <pic:blipFill>
-                    <a:blip r:embed="rId7"/>
+                    <a:blip r:embed="rId10"/>
                     <a:stretch>
                       <a:fillRect/>
                     </a:stretch>
@@ -345,7 +798,7 @@
                     <pic:cNvPicPr/>
                   </pic:nvPicPr>
                   <pic:blipFill>
-                    <a:blip r:embed="rId8">
+                    <a:blip r:embed="rId11">
                       <a:extLst>
                         <a:ext uri="{28A0092B-C50C-407E-A947-70E740481C1C}">
                           <a14:useLocalDpi xmlns:a14="http://schemas.microsoft.com/office/drawing/2010/main" val="0"/>
@@ -381,10 +834,12 @@
       <w:pPr>
         <w:pStyle w:val="Titre1"/>
       </w:pPr>
+      <w:bookmarkStart w:id="3" w:name="_Toc34301948"/>
       <w:r>
         <w:lastRenderedPageBreak/>
         <w:t>Créer un compte de facturation</w:t>
       </w:r>
+      <w:bookmarkEnd w:id="3"/>
     </w:p>
     <w:p>
       <w:pPr>
@@ -439,7 +894,7 @@
                     <pic:cNvPicPr/>
                   </pic:nvPicPr>
                   <pic:blipFill>
-                    <a:blip r:embed="rId9"/>
+                    <a:blip r:embed="rId12"/>
                     <a:stretch>
                       <a:fillRect/>
                     </a:stretch>
@@ -534,7 +989,7 @@
                     <pic:cNvPicPr/>
                   </pic:nvPicPr>
                   <pic:blipFill>
-                    <a:blip r:embed="rId10">
+                    <a:blip r:embed="rId13">
                       <a:extLst>
                         <a:ext uri="{28A0092B-C50C-407E-A947-70E740481C1C}">
                           <a14:useLocalDpi xmlns:a14="http://schemas.microsoft.com/office/drawing/2010/main" val="0"/>
@@ -565,8 +1020,6 @@
       <w:pPr>
         <w:pStyle w:val="Paragraphedeliste"/>
       </w:pPr>
-      <w:bookmarkStart w:id="0" w:name="_GoBack"/>
-      <w:bookmarkEnd w:id="0"/>
     </w:p>
     <w:sectPr>
       <w:pgSz w:w="11906" w:h="16838"/>
@@ -1204,6 +1657,44 @@
       <w:contextualSpacing/>
     </w:pPr>
   </w:style>
+  <w:style w:type="paragraph" w:styleId="En-ttedetabledesmatires">
+    <w:name w:val="TOC Heading"/>
+    <w:basedOn w:val="Titre1"/>
+    <w:next w:val="Normal"/>
+    <w:uiPriority w:val="39"/>
+    <w:unhideWhenUsed/>
+    <w:qFormat/>
+    <w:rsid w:val="00974140"/>
+    <w:pPr>
+      <w:outlineLvl w:val="9"/>
+    </w:pPr>
+    <w:rPr>
+      <w:lang w:eastAsia="fr-FR"/>
+    </w:rPr>
+  </w:style>
+  <w:style w:type="paragraph" w:styleId="TM1">
+    <w:name w:val="toc 1"/>
+    <w:basedOn w:val="Normal"/>
+    <w:next w:val="Normal"/>
+    <w:autoRedefine/>
+    <w:uiPriority w:val="39"/>
+    <w:unhideWhenUsed/>
+    <w:rsid w:val="00974140"/>
+    <w:pPr>
+      <w:spacing w:after="100"/>
+    </w:pPr>
+  </w:style>
+  <w:style w:type="character" w:styleId="Lienhypertexte">
+    <w:name w:val="Hyperlink"/>
+    <w:basedOn w:val="Policepardfaut"/>
+    <w:uiPriority w:val="99"/>
+    <w:unhideWhenUsed/>
+    <w:rsid w:val="00974140"/>
+    <w:rPr>
+      <w:color w:val="0563C1" w:themeColor="hyperlink"/>
+      <w:u w:val="single"/>
+    </w:rPr>
+  </w:style>
 </w:styles>
 </file>
 
@@ -1500,4 +1991,16 @@
     </a:ext>
   </a:extLst>
 </a:theme>
+</file>
+
+<file path=customXml/item1.xml><?xml version="1.0" encoding="utf-8"?>
+<b:Sources xmlns:b="http://schemas.openxmlformats.org/officeDocument/2006/bibliography" xmlns="http://schemas.openxmlformats.org/officeDocument/2006/bibliography" SelectedStyle="\APASixthEditionOfficeOnline.xsl" StyleName="APA" Version="6"/>
+</file>
+
+<file path=customXml/itemProps1.xml><?xml version="1.0" encoding="utf-8"?>
+<ds:datastoreItem xmlns:ds="http://schemas.openxmlformats.org/officeDocument/2006/customXml" ds:itemID="{E4FCBC96-8457-483D-830E-268496CA9CC7}">
+  <ds:schemaRefs>
+    <ds:schemaRef ds:uri="http://schemas.openxmlformats.org/officeDocument/2006/bibliography"/>
+  </ds:schemaRefs>
+</ds:datastoreItem>
 </file>
</xml_diff>

<commit_message>
ajout de détails, udate documentation
</commit_message>
<xml_diff>
--- a/Documentations/Application portage des repas.docx
+++ b/Documentations/Application portage des repas.docx
@@ -48,7 +48,9 @@
               <w:tab w:val="right" w:leader="dot" w:pos="9062"/>
             </w:tabs>
             <w:rPr>
+              <w:rFonts w:eastAsiaTheme="minorEastAsia"/>
               <w:noProof/>
+              <w:lang w:eastAsia="fr-FR"/>
             </w:rPr>
           </w:pPr>
           <w:r>
@@ -60,7 +62,7 @@
           <w:r>
             <w:fldChar w:fldCharType="separate"/>
           </w:r>
-          <w:hyperlink w:anchor="_Toc34301946" w:history="1">
+          <w:hyperlink w:anchor="_Toc34424777" w:history="1">
             <w:r>
               <w:rPr>
                 <w:rStyle w:val="Lienhypertexte"/>
@@ -87,7 +89,7 @@
                 <w:noProof/>
                 <w:webHidden/>
               </w:rPr>
-              <w:instrText xml:space="preserve"> PAGEREF _Toc34301946 \h </w:instrText>
+              <w:instrText xml:space="preserve"> PAGEREF _Toc34424777 \h </w:instrText>
             </w:r>
             <w:r>
               <w:rPr>
@@ -125,16 +127,18 @@
               <w:tab w:val="right" w:leader="dot" w:pos="9062"/>
             </w:tabs>
             <w:rPr>
+              <w:rFonts w:eastAsiaTheme="minorEastAsia"/>
               <w:noProof/>
+              <w:lang w:eastAsia="fr-FR"/>
             </w:rPr>
           </w:pPr>
-          <w:hyperlink w:anchor="_Toc34301947" w:history="1">
+          <w:hyperlink w:anchor="_Toc34424778" w:history="1">
             <w:r>
               <w:rPr>
                 <w:rStyle w:val="Lienhypertexte"/>
                 <w:noProof/>
               </w:rPr>
-              <w:t>Lister les tournées</w:t>
+              <w:t>Créer un menu</w:t>
             </w:r>
             <w:r>
               <w:rPr>
@@ -155,7 +159,7 @@
                 <w:noProof/>
                 <w:webHidden/>
               </w:rPr>
-              <w:instrText xml:space="preserve"> PAGEREF _Toc34301947 \h </w:instrText>
+              <w:instrText xml:space="preserve"> PAGEREF _Toc34424778 \h </w:instrText>
             </w:r>
             <w:r>
               <w:rPr>
@@ -193,15 +197,87 @@
               <w:tab w:val="right" w:leader="dot" w:pos="9062"/>
             </w:tabs>
             <w:rPr>
+              <w:rFonts w:eastAsiaTheme="minorEastAsia"/>
               <w:noProof/>
+              <w:lang w:eastAsia="fr-FR"/>
             </w:rPr>
           </w:pPr>
-          <w:hyperlink w:anchor="_Toc34301948" w:history="1">
+          <w:hyperlink w:anchor="_Toc34424779" w:history="1">
             <w:r>
               <w:rPr>
                 <w:rStyle w:val="Lienhypertexte"/>
                 <w:noProof/>
               </w:rPr>
+              <w:t>Lister les tournées</w:t>
+            </w:r>
+            <w:r>
+              <w:rPr>
+                <w:noProof/>
+                <w:webHidden/>
+              </w:rPr>
+              <w:tab/>
+            </w:r>
+            <w:r>
+              <w:rPr>
+                <w:noProof/>
+                <w:webHidden/>
+              </w:rPr>
+              <w:fldChar w:fldCharType="begin"/>
+            </w:r>
+            <w:r>
+              <w:rPr>
+                <w:noProof/>
+                <w:webHidden/>
+              </w:rPr>
+              <w:instrText xml:space="preserve"> PAGEREF _Toc34424779 \h </w:instrText>
+            </w:r>
+            <w:r>
+              <w:rPr>
+                <w:noProof/>
+                <w:webHidden/>
+              </w:rPr>
+            </w:r>
+            <w:r>
+              <w:rPr>
+                <w:noProof/>
+                <w:webHidden/>
+              </w:rPr>
+              <w:fldChar w:fldCharType="separate"/>
+            </w:r>
+            <w:r>
+              <w:rPr>
+                <w:noProof/>
+                <w:webHidden/>
+              </w:rPr>
+              <w:t>3</w:t>
+            </w:r>
+            <w:r>
+              <w:rPr>
+                <w:noProof/>
+                <w:webHidden/>
+              </w:rPr>
+              <w:fldChar w:fldCharType="end"/>
+            </w:r>
+          </w:hyperlink>
+        </w:p>
+        <w:p>
+          <w:pPr>
+            <w:pStyle w:val="TM1"/>
+            <w:tabs>
+              <w:tab w:val="right" w:leader="dot" w:pos="9062"/>
+            </w:tabs>
+            <w:rPr>
+              <w:rFonts w:eastAsiaTheme="minorEastAsia"/>
+              <w:noProof/>
+              <w:lang w:eastAsia="fr-FR"/>
+            </w:rPr>
+          </w:pPr>
+          <w:hyperlink w:anchor="_Toc34424780" w:history="1">
+            <w:r>
+              <w:rPr>
+                <w:rStyle w:val="Lienhypertexte"/>
+                <w:noProof/>
+              </w:rPr>
               <w:t>Créer un compte de facturation</w:t>
             </w:r>
             <w:r>
@@ -223,7 +299,7 @@
                 <w:noProof/>
                 <w:webHidden/>
               </w:rPr>
-              <w:instrText xml:space="preserve"> PAGEREF _Toc34301948 \h </w:instrText>
+              <w:instrText xml:space="preserve"> PAGEREF _Toc34424780 \h </w:instrText>
             </w:r>
             <w:r>
               <w:rPr>
@@ -243,7 +319,7 @@
                 <w:noProof/>
                 <w:webHidden/>
               </w:rPr>
-              <w:t>3</w:t>
+              <w:t>4</w:t>
             </w:r>
             <w:r>
               <w:rPr>
@@ -270,7 +346,7 @@
       <w:pPr>
         <w:pStyle w:val="Titre1"/>
       </w:pPr>
-      <w:bookmarkStart w:id="0" w:name="_Toc34301946"/>
+      <w:bookmarkStart w:id="0" w:name="_Toc34424777"/>
       <w:r>
         <w:t>Créer une personne</w:t>
       </w:r>
@@ -459,10 +535,12 @@
       <w:pPr>
         <w:pStyle w:val="Titre1"/>
       </w:pPr>
+      <w:bookmarkStart w:id="1" w:name="_Toc34424778"/>
       <w:r>
         <w:lastRenderedPageBreak/>
         <w:t>Créer un menu</w:t>
       </w:r>
+      <w:bookmarkEnd w:id="1"/>
     </w:p>
     <w:p>
       <w:pPr>
@@ -630,8 +708,6 @@
       <w:r>
         <w:t xml:space="preserve">e menu </w:t>
       </w:r>
-      <w:bookmarkStart w:id="1" w:name="_GoBack"/>
-      <w:bookmarkEnd w:id="1"/>
       <w:r>
         <w:t xml:space="preserve">ou sur le bouton </w:t>
       </w:r>
@@ -666,7 +742,7 @@
       <w:pPr>
         <w:pStyle w:val="Titre1"/>
       </w:pPr>
-      <w:bookmarkStart w:id="2" w:name="_Toc34301947"/>
+      <w:bookmarkStart w:id="2" w:name="_Toc34424779"/>
       <w:r>
         <w:lastRenderedPageBreak/>
         <w:t>Lister les tournées</w:t>
@@ -834,7 +910,7 @@
       <w:pPr>
         <w:pStyle w:val="Titre1"/>
       </w:pPr>
-      <w:bookmarkStart w:id="3" w:name="_Toc34301948"/>
+      <w:bookmarkStart w:id="3" w:name="_Toc34424780"/>
       <w:r>
         <w:lastRenderedPageBreak/>
         <w:t>Créer un compte de facturation</w:t>
@@ -1017,9 +1093,171 @@
       </w:r>
     </w:p>
     <w:p>
-      <w:pPr>
-        <w:pStyle w:val="Paragraphedeliste"/>
-      </w:pPr>
+      <w:r>
+        <w:br w:type="page"/>
+      </w:r>
+    </w:p>
+    <w:p>
+      <w:pPr>
+        <w:pStyle w:val="Paragraphedeliste"/>
+      </w:pPr>
+    </w:p>
+    <w:p>
+      <w:pPr>
+        <w:pStyle w:val="Titre1"/>
+      </w:pPr>
+      <w:r>
+        <w:t>Céer une saisie</w:t>
+      </w:r>
+    </w:p>
+    <w:p>
+      <w:pPr>
+        <w:pStyle w:val="Paragraphedeliste"/>
+        <w:numPr>
+          <w:ilvl w:val="0"/>
+          <w:numId w:val="1"/>
+        </w:numPr>
+      </w:pPr>
+      <w:r>
+        <w:t xml:space="preserve">Cliquez sur l’onglet </w:t>
+      </w:r>
+      <w:r>
+        <w:rPr>
+          <w:b/>
+          <w:bCs/>
+        </w:rPr>
+        <w:t>Comptes de facturation</w:t>
+      </w:r>
+      <w:r>
+        <w:t xml:space="preserve">, puis sur l’option </w:t>
+      </w:r>
+      <w:r>
+        <w:rPr>
+          <w:b/>
+          <w:bCs/>
+        </w:rPr>
+        <w:t>Créer</w:t>
+      </w:r>
+    </w:p>
+    <w:p>
+      <w:pPr>
+        <w:pStyle w:val="Paragraphedeliste"/>
+      </w:pPr>
+      <w:r>
+        <w:rPr>
+          <w:noProof/>
+        </w:rPr>
+        <w:drawing>
+          <wp:inline distT="0" distB="0" distL="0" distR="0" wp14:anchorId="39CCFE94" wp14:editId="084F51BB">
+            <wp:extent cx="1514475" cy="1304925"/>
+            <wp:effectExtent l="0" t="0" r="9525" b="9525"/>
+            <wp:docPr id="4" name="Image 4"/>
+            <wp:cNvGraphicFramePr>
+              <a:graphicFrameLocks xmlns:a="http://schemas.openxmlformats.org/drawingml/2006/main" noChangeAspect="1"/>
+            </wp:cNvGraphicFramePr>
+            <a:graphic xmlns:a="http://schemas.openxmlformats.org/drawingml/2006/main">
+              <a:graphicData uri="http://schemas.openxmlformats.org/drawingml/2006/picture">
+                <pic:pic xmlns:pic="http://schemas.openxmlformats.org/drawingml/2006/picture">
+                  <pic:nvPicPr>
+                    <pic:cNvPr id="1" name=""/>
+                    <pic:cNvPicPr/>
+                  </pic:nvPicPr>
+                  <pic:blipFill>
+                    <a:blip r:embed="rId14"/>
+                    <a:stretch>
+                      <a:fillRect/>
+                    </a:stretch>
+                  </pic:blipFill>
+                  <pic:spPr>
+                    <a:xfrm>
+                      <a:off x="0" y="0"/>
+                      <a:ext cx="1514475" cy="1304925"/>
+                    </a:xfrm>
+                    <a:prstGeom prst="rect">
+                      <a:avLst/>
+                    </a:prstGeom>
+                  </pic:spPr>
+                </pic:pic>
+              </a:graphicData>
+            </a:graphic>
+          </wp:inline>
+        </w:drawing>
+      </w:r>
+    </w:p>
+    <w:p>
+      <w:pPr>
+        <w:pStyle w:val="Paragraphedeliste"/>
+        <w:numPr>
+          <w:ilvl w:val="0"/>
+          <w:numId w:val="1"/>
+        </w:numPr>
+      </w:pPr>
+      <w:r>
+        <w:t xml:space="preserve">Remplissez </w:t>
+      </w:r>
+      <w:r>
+        <w:t>les champs nécessaires à la création d’une saisie à savoir un numéro de semaine, une année ainsi qu’une personne</w:t>
+      </w:r>
+    </w:p>
+    <w:p>
+      <w:pPr>
+        <w:pStyle w:val="Paragraphedeliste"/>
+      </w:pPr>
+      <w:r>
+        <w:rPr>
+          <w:noProof/>
+        </w:rPr>
+        <w:drawing>
+          <wp:inline distT="0" distB="0" distL="0" distR="0" wp14:anchorId="1BCB1AA7" wp14:editId="3E02D71D">
+            <wp:extent cx="2200275" cy="2276475"/>
+            <wp:effectExtent l="0" t="0" r="9525" b="9525"/>
+            <wp:docPr id="10" name="Image 10"/>
+            <wp:cNvGraphicFramePr>
+              <a:graphicFrameLocks xmlns:a="http://schemas.openxmlformats.org/drawingml/2006/main" noChangeAspect="1"/>
+            </wp:cNvGraphicFramePr>
+            <a:graphic xmlns:a="http://schemas.openxmlformats.org/drawingml/2006/main">
+              <a:graphicData uri="http://schemas.openxmlformats.org/drawingml/2006/picture">
+                <pic:pic xmlns:pic="http://schemas.openxmlformats.org/drawingml/2006/picture">
+                  <pic:nvPicPr>
+                    <pic:cNvPr id="1" name=""/>
+                    <pic:cNvPicPr/>
+                  </pic:nvPicPr>
+                  <pic:blipFill>
+                    <a:blip r:embed="rId15"/>
+                    <a:stretch>
+                      <a:fillRect/>
+                    </a:stretch>
+                  </pic:blipFill>
+                  <pic:spPr>
+                    <a:xfrm>
+                      <a:off x="0" y="0"/>
+                      <a:ext cx="2200275" cy="2276475"/>
+                    </a:xfrm>
+                    <a:prstGeom prst="rect">
+                      <a:avLst/>
+                    </a:prstGeom>
+                  </pic:spPr>
+                </pic:pic>
+              </a:graphicData>
+            </a:graphic>
+          </wp:inline>
+        </w:drawing>
+      </w:r>
+    </w:p>
+    <w:p/>
+    <w:p>
+      <w:pPr>
+        <w:pStyle w:val="Paragraphedeliste"/>
+        <w:numPr>
+          <w:ilvl w:val="0"/>
+          <w:numId w:val="1"/>
+        </w:numPr>
+      </w:pPr>
+      <w:r>
+        <w:t>A la suite de cela, une fenêtre s’ouvre et vous pourrez commencer à remplir la saisie. Pour chaque repas, vous pouvez modifier le contenu de celui-ci et vous pouvez également préciser la quantité demandée par le client</w:t>
+      </w:r>
+      <w:bookmarkStart w:id="4" w:name="_GoBack"/>
+      <w:bookmarkEnd w:id="4"/>
     </w:p>
     <w:sectPr>
       <w:pgSz w:w="11906" w:h="16838"/>
@@ -1036,7 +1274,7 @@
   <w:abstractNum w:abstractNumId="0" w15:restartNumberingAfterBreak="0">
     <w:nsid w:val="239E2F75"/>
     <w:multiLevelType w:val="hybridMultilevel"/>
-    <w:tmpl w:val="8D20A872"/>
+    <w:tmpl w:val="A20E8B42"/>
     <w:lvl w:ilvl="0" w:tplc="040C0001">
       <w:start w:val="1"/>
       <w:numFmt w:val="bullet"/>
@@ -1998,7 +2236,7 @@
 </file>
 
 <file path=customXml/itemProps1.xml><?xml version="1.0" encoding="utf-8"?>
-<ds:datastoreItem xmlns:ds="http://schemas.openxmlformats.org/officeDocument/2006/customXml" ds:itemID="{E4FCBC96-8457-483D-830E-268496CA9CC7}">
+<ds:datastoreItem xmlns:ds="http://schemas.openxmlformats.org/officeDocument/2006/customXml" ds:itemID="{B897C0B9-045D-4280-B9AD-9AF83CD56E5C}">
   <ds:schemaRefs>
     <ds:schemaRef ds:uri="http://schemas.openxmlformats.org/officeDocument/2006/bibliography"/>
   </ds:schemaRefs>

</xml_diff>